<commit_message>
De laatste veranderingen voor de update.
</commit_message>
<xml_diff>
--- a/_Distributie/App release files/Appname + Subscription/App Info.docx
+++ b/_Distributie/App release files/Appname + Subscription/App Info.docx
@@ -98,166 +98,174 @@
     <w:p>
       <w:pPr>
         <w:rPr>
-          <w:rFonts w:ascii="Calibri" w:eastAsia="Times New Roman" w:hAnsi="Calibri" w:cs="Times New Roman"/>
-          <w:lang w:val="nl-NL" w:eastAsia="en-GB"/>
-        </w:rPr>
-      </w:pPr>
-      <w:r>
-        <w:rPr>
-          <w:rFonts w:ascii="Calibri" w:eastAsia="Times New Roman" w:hAnsi="Calibri" w:cs="Times New Roman"/>
-          <w:color w:val="000000"/>
-          <w:lang w:val="nl-NL" w:eastAsia="en-GB"/>
-        </w:rPr>
-        <w:t xml:space="preserve">Ordina JTech heeft de </w:t>
-      </w:r>
-      <w:r>
-        <w:rPr>
-          <w:rFonts w:ascii="Calibri" w:eastAsia="Times New Roman" w:hAnsi="Calibri" w:cs="Times New Roman"/>
-          <w:color w:val="000000"/>
-          <w:lang w:val="nl-NL" w:eastAsia="en-GB"/>
-        </w:rPr>
-        <w:t>“</w:t>
-      </w:r>
-      <w:r>
-        <w:rPr>
-          <w:rFonts w:ascii="Calibri" w:eastAsia="Times New Roman" w:hAnsi="Calibri" w:cs="Times New Roman"/>
-          <w:color w:val="000000"/>
-          <w:lang w:val="nl-NL" w:eastAsia="en-GB"/>
-        </w:rPr>
-        <w:t>IoT kijkdoos</w:t>
-      </w:r>
-      <w:r>
-        <w:rPr>
-          <w:rFonts w:ascii="Calibri" w:eastAsia="Times New Roman" w:hAnsi="Calibri" w:cs="Times New Roman"/>
-          <w:color w:val="000000"/>
-          <w:lang w:val="nl-NL" w:eastAsia="en-GB"/>
-        </w:rPr>
-        <w:t>”</w:t>
-      </w:r>
-      <w:r>
-        <w:rPr>
-          <w:rFonts w:ascii="Calibri" w:eastAsia="Times New Roman" w:hAnsi="Calibri" w:cs="Times New Roman"/>
-          <w:color w:val="000000"/>
-          <w:lang w:val="nl-NL" w:eastAsia="en-GB"/>
-        </w:rPr>
-        <w:t xml:space="preserve"> gecreëerd om mensen een </w:t>
-      </w:r>
-      <w:r>
-        <w:rPr>
-          <w:rFonts w:ascii="Calibri" w:eastAsia="Times New Roman" w:hAnsi="Calibri" w:cs="Times New Roman"/>
-          <w:color w:val="000000"/>
-          <w:lang w:val="nl-NL" w:eastAsia="en-GB"/>
-        </w:rPr>
-        <w:t>eerste inkijk te geven</w:t>
-      </w:r>
-      <w:r>
-        <w:rPr>
-          <w:rFonts w:ascii="Calibri" w:eastAsia="Times New Roman" w:hAnsi="Calibri" w:cs="Times New Roman"/>
-          <w:color w:val="000000"/>
-          <w:lang w:val="nl-NL" w:eastAsia="en-GB"/>
-        </w:rPr>
-        <w:t xml:space="preserve"> </w:t>
-      </w:r>
-      <w:r>
-        <w:rPr>
-          <w:rFonts w:ascii="Calibri" w:eastAsia="Times New Roman" w:hAnsi="Calibri" w:cs="Times New Roman"/>
-          <w:color w:val="000000"/>
-          <w:lang w:val="nl-NL" w:eastAsia="en-GB"/>
-        </w:rPr>
-        <w:t>in</w:t>
-      </w:r>
-      <w:r>
-        <w:rPr>
-          <w:rFonts w:ascii="Calibri" w:eastAsia="Times New Roman" w:hAnsi="Calibri" w:cs="Times New Roman"/>
-          <w:color w:val="000000"/>
-          <w:lang w:val="nl-NL" w:eastAsia="en-GB"/>
-        </w:rPr>
-        <w:t xml:space="preserve"> de mogelijkheden met </w:t>
-      </w:r>
-      <w:r>
-        <w:rPr>
-          <w:rFonts w:ascii="Calibri" w:eastAsia="Times New Roman" w:hAnsi="Calibri" w:cs="Times New Roman"/>
-          <w:color w:val="000000"/>
-          <w:lang w:val="nl-NL" w:eastAsia="en-GB"/>
-        </w:rPr>
-        <w:t>IoT</w:t>
-      </w:r>
-      <w:r>
-        <w:rPr>
-          <w:rFonts w:ascii="Calibri" w:eastAsia="Times New Roman" w:hAnsi="Calibri" w:cs="Times New Roman"/>
-          <w:color w:val="000000"/>
-          <w:lang w:val="nl-NL" w:eastAsia="en-GB"/>
-        </w:rPr>
-        <w:t xml:space="preserve">. Met deze app is het mogelijk om je eigen miniatuur huiskamer draadloos te besturen. </w:t>
-      </w:r>
-      <w:r>
-        <w:rPr>
-          <w:rFonts w:ascii="Calibri" w:eastAsia="Times New Roman" w:hAnsi="Calibri" w:cs="Times New Roman"/>
-          <w:color w:val="000000"/>
-          <w:lang w:val="nl-NL" w:eastAsia="en-GB"/>
-        </w:rPr>
-        <w:t>Kortom, download de app en spelen maar!</w:t>
-      </w:r>
-    </w:p>
-    <w:p>
-      <w:pPr>
-        <w:rPr>
-          <w:i/>
-          <w:lang w:val="nl-NL"/>
-        </w:rPr>
-      </w:pPr>
-    </w:p>
-    <w:p>
-      <w:pPr>
-        <w:rPr>
-          <w:i/>
-          <w:lang w:val="nl-NL"/>
-        </w:rPr>
-      </w:pPr>
-      <w:r>
-        <w:rPr>
-          <w:i/>
-          <w:lang w:val="nl-NL"/>
+          <w:i/>
+          <w:lang w:val="nl-NL"/>
+        </w:rPr>
+      </w:pPr>
+    </w:p>
+    <w:p>
+      <w:pPr>
+        <w:rPr>
+          <w:rFonts w:ascii="Avenir Book" w:eastAsia="Times New Roman" w:hAnsi="Avenir Book" w:cs="Times New Roman"/>
+          <w:color w:val="000000"/>
+          <w:lang w:val="nl-NL" w:eastAsia="en-GB"/>
+        </w:rPr>
+      </w:pPr>
+      <w:r>
+        <w:rPr>
+          <w:rFonts w:ascii="Avenir Book" w:eastAsia="Times New Roman" w:hAnsi="Avenir Book" w:cs="Times New Roman"/>
+          <w:color w:val="000000"/>
+          <w:lang w:val="nl-NL" w:eastAsia="en-GB"/>
+        </w:rPr>
+        <w:t xml:space="preserve">"Ordina JTECH heeft voor u de IoT Kijkdoos ontworpen. Dit is de kijkdoos van vroeger, maar </w:t>
+      </w:r>
+      <w:r>
+        <w:rPr>
+          <w:rFonts w:ascii="Avenir Book" w:eastAsia="Times New Roman" w:hAnsi="Avenir Book" w:cs="Times New Roman"/>
+          <w:color w:val="000000"/>
+          <w:lang w:val="nl-NL" w:eastAsia="en-GB"/>
+        </w:rPr>
+        <w:t xml:space="preserve">nu </w:t>
+      </w:r>
+      <w:r>
+        <w:rPr>
+          <w:rFonts w:ascii="Avenir Book" w:eastAsia="Times New Roman" w:hAnsi="Avenir Book" w:cs="Times New Roman"/>
+          <w:color w:val="000000"/>
+          <w:lang w:val="nl-NL" w:eastAsia="en-GB"/>
+        </w:rPr>
+        <w:t xml:space="preserve">dankzij </w:t>
+      </w:r>
+      <w:r>
+        <w:rPr>
+          <w:rFonts w:ascii="Avenir Book" w:eastAsia="Times New Roman" w:hAnsi="Avenir Book" w:cs="Times New Roman"/>
+          <w:color w:val="000000"/>
+          <w:lang w:val="nl-NL" w:eastAsia="en-GB"/>
+        </w:rPr>
+        <w:t xml:space="preserve">domotica </w:t>
+      </w:r>
+      <w:r>
+        <w:rPr>
+          <w:rFonts w:ascii="Avenir Book" w:eastAsia="Times New Roman" w:hAnsi="Avenir Book" w:cs="Times New Roman"/>
+          <w:color w:val="000000"/>
+          <w:lang w:val="nl-NL" w:eastAsia="en-GB"/>
+        </w:rPr>
+        <w:t>klaar de voor de 21</w:t>
+      </w:r>
+      <w:r>
+        <w:rPr>
+          <w:rFonts w:ascii="Avenir Book" w:eastAsia="Times New Roman" w:hAnsi="Avenir Book" w:cs="Times New Roman"/>
+          <w:color w:val="000000"/>
+          <w:vertAlign w:val="superscript"/>
+          <w:lang w:val="nl-NL" w:eastAsia="en-GB"/>
+        </w:rPr>
+        <w:t>ste</w:t>
+      </w:r>
+      <w:r>
+        <w:rPr>
+          <w:rFonts w:ascii="Avenir Book" w:eastAsia="Times New Roman" w:hAnsi="Avenir Book" w:cs="Times New Roman"/>
+          <w:color w:val="000000"/>
+          <w:lang w:val="nl-NL" w:eastAsia="en-GB"/>
+        </w:rPr>
+        <w:t xml:space="preserve"> eeuw! </w:t>
+      </w:r>
+      <w:r>
+        <w:rPr>
+          <w:rFonts w:ascii="Avenir Book" w:eastAsia="Times New Roman" w:hAnsi="Avenir Book" w:cs="Times New Roman"/>
+          <w:color w:val="000000"/>
+          <w:lang w:val="nl-NL" w:eastAsia="en-GB"/>
+        </w:rPr>
+        <w:t xml:space="preserve">Met deze app is het mogelijk om de lampen te bedienen, een lichtshow te geven met de discobal, de televisie te roteren en uw muzikale talent te laten spreken via het keyboard. Het is eenvoudig: download de app, koppel </w:t>
+      </w:r>
+      <w:r>
+        <w:rPr>
+          <w:rFonts w:ascii="Avenir Book" w:eastAsia="Times New Roman" w:hAnsi="Avenir Book" w:cs="Times New Roman"/>
+          <w:color w:val="000000"/>
+          <w:lang w:val="nl-NL" w:eastAsia="en-GB"/>
+        </w:rPr>
+        <w:t>deze</w:t>
+      </w:r>
+      <w:r>
+        <w:rPr>
+          <w:rFonts w:ascii="Avenir Book" w:eastAsia="Times New Roman" w:hAnsi="Avenir Book" w:cs="Times New Roman"/>
+          <w:color w:val="000000"/>
+          <w:lang w:val="nl-NL" w:eastAsia="en-GB"/>
+        </w:rPr>
+        <w:t xml:space="preserve"> met uw IoT Kijkdoos en klik </w:t>
+      </w:r>
+      <w:r>
+        <w:rPr>
+          <w:rFonts w:ascii="Avenir Book" w:eastAsia="Times New Roman" w:hAnsi="Avenir Book" w:cs="Times New Roman"/>
+          <w:color w:val="000000"/>
+          <w:lang w:val="nl-NL" w:eastAsia="en-GB"/>
+        </w:rPr>
+        <w:t>op het interieur</w:t>
+      </w:r>
+      <w:r>
+        <w:rPr>
+          <w:rFonts w:ascii="Avenir Book" w:eastAsia="Times New Roman" w:hAnsi="Avenir Book" w:cs="Times New Roman"/>
+          <w:color w:val="000000"/>
+          <w:lang w:val="nl-NL" w:eastAsia="en-GB"/>
+        </w:rPr>
+        <w:t xml:space="preserve"> om uw huiskamer t</w:t>
+      </w:r>
+      <w:r>
+        <w:rPr>
+          <w:rFonts w:ascii="Avenir Book" w:eastAsia="Times New Roman" w:hAnsi="Avenir Book" w:cs="Times New Roman"/>
+          <w:color w:val="000000"/>
+          <w:lang w:val="nl-NL" w:eastAsia="en-GB"/>
+        </w:rPr>
+        <w:t>ot leven te laten komen</w:t>
+      </w:r>
+      <w:r>
+        <w:rPr>
+          <w:rFonts w:ascii="Avenir Book" w:eastAsia="Times New Roman" w:hAnsi="Avenir Book" w:cs="Times New Roman"/>
+          <w:color w:val="000000"/>
+          <w:lang w:val="nl-NL" w:eastAsia="en-GB"/>
+        </w:rPr>
+        <w:t>!"</w:t>
+      </w:r>
+    </w:p>
+    <w:p>
+      <w:pPr>
+        <w:rPr>
+          <w:i/>
+          <w:lang w:val="nl-NL"/>
+        </w:rPr>
+      </w:pPr>
+      <w:bookmarkStart w:id="0" w:name="_GoBack"/>
+      <w:bookmarkEnd w:id="0"/>
+    </w:p>
+    <w:p>
+      <w:pPr>
+        <w:rPr>
+          <w:i/>
+        </w:rPr>
+      </w:pPr>
+      <w:r>
+        <w:rPr>
+          <w:i/>
         </w:rPr>
         <w:t>Keywords</w:t>
       </w:r>
     </w:p>
     <w:p>
-      <w:pPr>
-        <w:rPr>
-          <w:lang w:val="nl-NL"/>
-        </w:rPr>
-      </w:pPr>
-      <w:r>
-        <w:rPr>
-          <w:lang w:val="nl-NL"/>
-        </w:rPr>
-        <w:t xml:space="preserve">Ordina, JTech, IoT, </w:t>
-      </w:r>
-      <w:r>
-        <w:rPr>
-          <w:lang w:val="nl-NL"/>
-        </w:rPr>
+      <w:r>
+        <w:t>Ordina, JTECH</w:t>
+      </w:r>
+      <w:r>
+        <w:t xml:space="preserve">, IoT, </w:t>
+      </w:r>
+      <w:r>
         <w:t>Home Automation</w:t>
       </w:r>
       <w:r>
-        <w:rPr>
-          <w:lang w:val="nl-NL"/>
-        </w:rPr>
-        <w:t xml:space="preserve">, </w:t>
-      </w:r>
-      <w:r>
-        <w:rPr>
-          <w:lang w:val="nl-NL"/>
-        </w:rPr>
-        <w:t>Draadloos</w:t>
-      </w:r>
-    </w:p>
-    <w:p>
-      <w:pPr>
-        <w:rPr>
-          <w:i/>
-          <w:lang w:val="nl-NL"/>
+        <w:t>, Draadloos</w:t>
+      </w:r>
+    </w:p>
+    <w:p>
+      <w:pPr>
+        <w:rPr>
+          <w:i/>
         </w:rPr>
       </w:pPr>
     </w:p>
@@ -279,7 +287,7 @@
         <w:t xml:space="preserve">Life Style, </w:t>
       </w:r>
       <w:r>
-        <w:t xml:space="preserve">Education? </w:t>
+        <w:t>Education</w:t>
       </w:r>
     </w:p>
     <w:p>
@@ -347,34 +355,15 @@
     </w:p>
     <w:p>
       <w:pPr>
-        <w:pStyle w:val="ListParagraph"/>
-        <w:numPr>
-          <w:ilvl w:val="0"/>
-          <w:numId w:val="2"/>
-        </w:numPr>
-        <w:rPr>
-          <w:lang w:val="nl-NL"/>
-        </w:rPr>
-      </w:pPr>
-      <w:r>
-        <w:rPr>
-          <w:lang w:val="nl-NL"/>
-        </w:rPr>
-        <w:t>en update 1.1</w:t>
-      </w:r>
-      <w:r>
-        <w:rPr>
-          <w:lang w:val="nl-NL"/>
-        </w:rPr>
-        <w:t xml:space="preserve"> of 0.9 en final naar 1.0</w:t>
-      </w:r>
-      <w:bookmarkStart w:id="0" w:name="_GoBack"/>
-      <w:bookmarkEnd w:id="0"/>
-      <w:r>
-        <w:rPr>
-          <w:lang w:val="nl-NL"/>
-        </w:rPr>
-        <w:t>? version moet overeenkomen in zowel de app als op itunes conncet</w:t>
+        <w:rPr>
+          <w:lang w:val="nl-NL"/>
+        </w:rPr>
+      </w:pPr>
+      <w:r>
+        <w:rPr>
+          <w:lang w:val="nl-NL"/>
+        </w:rPr>
+        <w:t>1.0</w:t>
       </w:r>
     </w:p>
     <w:p>

</xml_diff>